<commit_message>
font, animation and rounded btn
</commit_message>
<xml_diff>
--- a/Documentation Pokedex.docx
+++ b/Documentation Pokedex.docx
@@ -1890,6 +1890,71 @@
       <w:proofErr w:type="spellEnd"/>
     </w:p>
     <w:p/>
+    <w:p>
+      <w:r>
+        <w:br w:type="page"/>
+      </w:r>
+    </w:p>
+    <w:p>
+      <w:pPr>
+        <w:jc w:val="center"/>
+        <w:rPr>
+          <w:rFonts w:asciiTheme="majorHAnsi" w:hAnsiTheme="majorHAnsi" w:cstheme="majorHAnsi"/>
+          <w:sz w:val="28"/>
+          <w:szCs w:val="28"/>
+          <w:u w:val="single"/>
+        </w:rPr>
+      </w:pPr>
+      <w:r>
+        <w:rPr>
+          <w:rFonts w:asciiTheme="majorHAnsi" w:hAnsiTheme="majorHAnsi" w:cstheme="majorHAnsi"/>
+          <w:sz w:val="28"/>
+          <w:szCs w:val="28"/>
+          <w:u w:val="single"/>
+        </w:rPr>
+        <w:lastRenderedPageBreak/>
+        <w:t>Précisions sur le travail effectué</w:t>
+      </w:r>
+    </w:p>
+    <w:p>
+      <w:pPr>
+        <w:jc w:val="center"/>
+        <w:rPr>
+          <w:sz w:val="28"/>
+          <w:szCs w:val="28"/>
+          <w:u w:val="single"/>
+        </w:rPr>
+      </w:pPr>
+    </w:p>
+    <w:p>
+      <w:r>
+        <w:t xml:space="preserve">On peut voir que l’un de nous n’a pas fait beaucoup de </w:t>
+      </w:r>
+      <w:proofErr w:type="spellStart"/>
+      <w:r>
+        <w:t>commits</w:t>
+      </w:r>
+      <w:proofErr w:type="spellEnd"/>
+      <w:r>
+        <w:t xml:space="preserve"> sur le projet. Ceci est lié au fait qu’il a travaillé avec Arthur sur la fonctionnalité de la recherche des </w:t>
+      </w:r>
+      <w:proofErr w:type="spellStart"/>
+      <w:r>
+        <w:t>pokémon</w:t>
+      </w:r>
+      <w:proofErr w:type="spellEnd"/>
+      <w:r>
+        <w:t xml:space="preserve">. Il a de plus, aidé Robin sur le rendu visuel de certaines pages (ex : détail du </w:t>
+      </w:r>
+      <w:proofErr w:type="spellStart"/>
+      <w:r>
+        <w:t>pokemon</w:t>
+      </w:r>
+      <w:proofErr w:type="spellEnd"/>
+      <w:r>
+        <w:t xml:space="preserve"> sélectionné).</w:t>
+      </w:r>
+    </w:p>
     <w:sectPr>
       <w:pgSz w:w="11906" w:h="16838"/>
       <w:pgMar w:top="1417" w:right="1417" w:bottom="1417" w:left="1417" w:header="708" w:footer="708" w:gutter="0"/>

</xml_diff>